<commit_message>
Redirected AIR license link to local copy.
</commit_message>
<xml_diff>
--- a/_original_documents/Source_Code_and_Content_Licenses_Memo.docx
+++ b/_original_documents/Source_Code_and_Content_Licenses_Memo.docx
@@ -111,15 +111,7 @@
     <w:p/>
     <w:p>
       <w:r>
-        <w:t xml:space="preserve">Smarter Balanced seeks to develop a healthy and robust community of software and assessment organizations centered on the </w:t>
-      </w:r>
-      <w:proofErr w:type="spellStart"/>
-      <w:r>
-        <w:t>SmarterApp</w:t>
-      </w:r>
-      <w:proofErr w:type="spellEnd"/>
-      <w:r>
-        <w:t xml:space="preserve"> assessment platform. It is hoped that the platform will be used to benefit </w:t>
+        <w:t xml:space="preserve">Smarter Balanced seeks to develop a healthy and robust community of software and assessment organizations centered on the SmarterApp assessment platform. It is hoped that the platform will be used to benefit </w:t>
       </w:r>
       <w:r>
         <w:t xml:space="preserve">both </w:t>
@@ -130,8 +122,6 @@
       <w:r>
         <w:t xml:space="preserve"> also</w:t>
       </w:r>
-      <w:bookmarkStart w:id="0" w:name="_GoBack"/>
-      <w:bookmarkEnd w:id="0"/>
       <w:r>
         <w:t xml:space="preserve"> other education and assessment organizations.</w:t>
       </w:r>
@@ -168,6 +158,8 @@
           <w:t>American Institutes for Research Open Source Software License</w:t>
         </w:r>
       </w:hyperlink>
+      <w:bookmarkStart w:id="0" w:name="_GoBack"/>
+      <w:bookmarkEnd w:id="0"/>
       <w:r>
         <w:t>.</w:t>
       </w:r>
@@ -178,19 +170,11 @@
         <w:t xml:space="preserve">As components are posted in the </w:t>
       </w:r>
       <w:hyperlink r:id="rId11" w:history="1">
-        <w:proofErr w:type="spellStart"/>
         <w:r>
           <w:rPr>
             <w:rStyle w:val="Hyperlink"/>
           </w:rPr>
-          <w:t>SmarterApp</w:t>
-        </w:r>
-        <w:proofErr w:type="spellEnd"/>
-        <w:r>
-          <w:rPr>
-            <w:rStyle w:val="Hyperlink"/>
-          </w:rPr>
-          <w:t xml:space="preserve"> source code repository</w:t>
+          <w:t>SmarterApp source code repository</w:t>
         </w:r>
       </w:hyperlink>
       <w:r>
@@ -3029,7 +3013,7 @@
 </file>
 
 <file path=customXml/itemProps1.xml><?xml version="1.0" encoding="utf-8"?>
-<ds:datastoreItem xmlns:ds="http://schemas.openxmlformats.org/officeDocument/2006/customXml" ds:itemID="{645A471B-7145-4F07-B7EE-3CEF978029D0}">
+<ds:datastoreItem xmlns:ds="http://schemas.openxmlformats.org/officeDocument/2006/customXml" ds:itemID="{2DBA7AFE-2673-457D-9DBA-8F21EF11850F}">
   <ds:schemaRefs>
     <ds:schemaRef ds:uri="http://schemas.openxmlformats.org/officeDocument/2006/bibliography"/>
   </ds:schemaRefs>

</xml_diff>

<commit_message>
Added APIP Task Force News and corrected links in content license memo.
</commit_message>
<xml_diff>
--- a/_original_documents/Source_Code_and_Content_Licenses_Memo.docx
+++ b/_original_documents/Source_Code_and_Content_Licenses_Memo.docx
@@ -144,6 +144,8 @@
           <w:t>Apache License, Version 2.0</w:t>
         </w:r>
       </w:hyperlink>
+      <w:bookmarkStart w:id="0" w:name="_GoBack"/>
+      <w:bookmarkEnd w:id="0"/>
       <w:r>
         <w:t>. However, due to the origins of certain components of the system, other licenses are also used.</w:t>
       </w:r>
@@ -158,8 +160,6 @@
           <w:t>American Institutes for Research Open Source Software License</w:t>
         </w:r>
       </w:hyperlink>
-      <w:bookmarkStart w:id="0" w:name="_GoBack"/>
-      <w:bookmarkEnd w:id="0"/>
       <w:r>
         <w:t>.</w:t>
       </w:r>
@@ -3013,7 +3013,7 @@
 </file>
 
 <file path=customXml/itemProps1.xml><?xml version="1.0" encoding="utf-8"?>
-<ds:datastoreItem xmlns:ds="http://schemas.openxmlformats.org/officeDocument/2006/customXml" ds:itemID="{2DBA7AFE-2673-457D-9DBA-8F21EF11850F}">
+<ds:datastoreItem xmlns:ds="http://schemas.openxmlformats.org/officeDocument/2006/customXml" ds:itemID="{00DC2421-ED12-4235-9D2E-5E7B481AF331}">
   <ds:schemaRefs>
     <ds:schemaRef ds:uri="http://schemas.openxmlformats.org/officeDocument/2006/bibliography"/>
   </ds:schemaRefs>

</xml_diff>